<commit_message>
front end working and connecting
</commit_message>
<xml_diff>
--- a/Hadoop Project GCP Guide.docx
+++ b/Hadoop Project GCP Guide.docx
@@ -170,7 +170,7 @@
           <w:noProof/>
         </w:rPr>
         <w:drawing>
-          <wp:inline distT="0" distB="0" distL="0" distR="0" wp14:anchorId="06E1C425" wp14:editId="1CA2B455">
+          <wp:inline distT="0" distB="0" distL="0" distR="0" wp14:anchorId="078713D7" wp14:editId="6410D461">
             <wp:extent cx="5291942" cy="1971675"/>
             <wp:effectExtent l="0" t="0" r="4445" b="0"/>
             <wp:docPr id="1" name="Picture 1"/>
@@ -271,13 +271,7 @@
         <w:rPr>
           <w:rFonts w:ascii="Arial" w:eastAsia="Arial" w:hAnsi="Arial" w:cs="Arial"/>
         </w:rPr>
-        <w:t>: the home page for</w:t>
-      </w:r>
-      <w:r>
-        <w:rPr>
-          <w:rFonts w:ascii="Arial" w:eastAsia="Arial" w:hAnsi="Arial" w:cs="Arial"/>
-        </w:rPr>
-        <w:t xml:space="preserve"> Google Cloud is https://console.cloud.google.com.</w:t>
+        <w:t>: the home page for Google Cloud is https://console.cloud.google.com.</w:t>
       </w:r>
     </w:p>
     <w:p>
@@ -330,13 +324,7 @@
         <w:rPr>
           <w:rFonts w:ascii="Arial" w:eastAsia="Arial" w:hAnsi="Arial" w:cs="Arial"/>
         </w:rPr>
-        <w:t>Click on “Project” at the top of the window and either create a new project or select an existing one. For new projects choose a name. It may take a while to complete, but</w:t>
-      </w:r>
-      <w:r>
-        <w:rPr>
-          <w:rFonts w:ascii="Arial" w:eastAsia="Arial" w:hAnsi="Arial" w:cs="Arial"/>
-        </w:rPr>
-        <w:t xml:space="preserve"> eventually you will be redirected to the Google cloud Dashboard.</w:t>
+        <w:t>Click on “Project” at the top of the window and either create a new project or select an existing one. For new projects choose a name. It may take a while to complete, but eventually you will be redirected to the Google cloud Dashboard.</w:t>
       </w:r>
     </w:p>
     <w:p>
@@ -362,19 +350,7 @@
         <w:rPr>
           <w:rFonts w:ascii="Arial" w:eastAsia="Arial" w:hAnsi="Arial" w:cs="Arial"/>
         </w:rPr>
-        <w:t>Google has a large set of APIs, that will appear if you click on the menu immediately to the left of Google Cloud Platform. You will get a list that looks like Figure 2 below. Included in t</w:t>
-      </w:r>
-      <w:r>
-        <w:rPr>
-          <w:rFonts w:ascii="Arial" w:eastAsia="Arial" w:hAnsi="Arial" w:cs="Arial"/>
-        </w:rPr>
-        <w:t>he BIG DATA category are: BigQuery, Pub/Sub, Dataproc, Dataflow, Machine Learning and Genomics. For this exercise we will use Dataproc. Using Dataproc we can quickly create a cluster of compute instances running Hadoop. The alternative to Dataproc would be</w:t>
-      </w:r>
-      <w:r>
-        <w:rPr>
-          <w:rFonts w:ascii="Arial" w:eastAsia="Arial" w:hAnsi="Arial" w:cs="Arial"/>
-        </w:rPr>
-        <w:t xml:space="preserve"> to individually setup each compute node, install Hadoop on it, set up HDFS, set up master node, etc. Dataproc automates this grueling process for us. Follow the instructions below to create a Hadoop cluster using Dataproc.</w:t>
+        <w:t>Google has a large set of APIs, that will appear if you click on the menu immediately to the left of Google Cloud Platform. You will get a list that looks like Figure 2 below. Included in the BIG DATA category are: BigQuery, Pub/Sub, Dataproc, Dataflow, Machine Learning and Genomics. For this exercise we will use Dataproc. Using Dataproc we can quickly create a cluster of compute instances running Hadoop. The alternative to Dataproc would be to individually setup each compute node, install Hadoop on it, set up HDFS, set up master node, etc. Dataproc automates this grueling process for us. Follow the instructions below to create a Hadoop cluster using Dataproc.</w:t>
       </w:r>
     </w:p>
     <w:p>
@@ -644,7 +620,7 @@
           <w:szCs w:val="20"/>
         </w:rPr>
         <w:drawing>
-          <wp:anchor distT="0" distB="0" distL="114300" distR="114300" simplePos="0" relativeHeight="251643904" behindDoc="1" locked="0" layoutInCell="0" allowOverlap="1">
+          <wp:anchor distT="0" distB="0" distL="114300" distR="114300" simplePos="0" relativeHeight="251643904" behindDoc="1" locked="0" layoutInCell="0" allowOverlap="1" wp14:anchorId="74B06CB2" wp14:editId="2F46D23D">
             <wp:simplePos x="0" y="0"/>
             <wp:positionH relativeFrom="column">
               <wp:posOffset>1979295</wp:posOffset>
@@ -669,9 +645,7 @@
                     </pic:cNvPicPr>
                   </pic:nvPicPr>
                   <pic:blipFill>
-                    <a:blip r:embed="rId7">
-                      <a:extLst/>
-                    </a:blip>
+                    <a:blip r:embed="rId7"/>
                     <a:srcRect/>
                     <a:stretch>
                       <a:fillRect/>
@@ -970,13 +944,7 @@
         <w:rPr>
           <w:rFonts w:ascii="Arial" w:eastAsia="Arial" w:hAnsi="Arial" w:cs="Arial"/>
         </w:rPr>
-        <w:t>If this is the first time you’re using Dataproc then you’ll encounter the error in the below screenshot (Figure 3). This means that your Google cloud account doesn’t have the required API enabled. To enable the API copy the link in the error description an</w:t>
-      </w:r>
-      <w:r>
-        <w:rPr>
-          <w:rFonts w:ascii="Arial" w:eastAsia="Arial" w:hAnsi="Arial" w:cs="Arial"/>
-        </w:rPr>
-        <w:t xml:space="preserve">d go to it. You will land on a page similar to the one in </w:t>
+        <w:t xml:space="preserve">If this is the first time you’re using Dataproc then you’ll encounter the error in the below screenshot (Figure 3). This means that your Google cloud account doesn’t have the required API enabled. To enable the API copy the link in the error description and go to it. You will land on a page similar to the one in </w:t>
       </w:r>
       <w:r>
         <w:rPr>
@@ -1022,7 +990,7 @@
           <w:szCs w:val="20"/>
         </w:rPr>
         <w:drawing>
-          <wp:anchor distT="0" distB="0" distL="114300" distR="114300" simplePos="0" relativeHeight="251644928" behindDoc="1" locked="0" layoutInCell="0" allowOverlap="1">
+          <wp:anchor distT="0" distB="0" distL="114300" distR="114300" simplePos="0" relativeHeight="251644928" behindDoc="1" locked="0" layoutInCell="0" allowOverlap="1" wp14:anchorId="4AFC4574" wp14:editId="4B013E12">
             <wp:simplePos x="0" y="0"/>
             <wp:positionH relativeFrom="column">
               <wp:posOffset>154940</wp:posOffset>
@@ -1047,9 +1015,7 @@
                     </pic:cNvPicPr>
                   </pic:nvPicPr>
                   <pic:blipFill>
-                    <a:blip r:embed="rId8">
-                      <a:extLst/>
-                    </a:blip>
+                    <a:blip r:embed="rId8"/>
                     <a:srcRect/>
                     <a:stretch>
                       <a:fillRect/>
@@ -1391,9 +1357,8 @@
           <w:sz w:val="20"/>
           <w:szCs w:val="20"/>
         </w:rPr>
-        <w:lastRenderedPageBreak/>
         <w:drawing>
-          <wp:anchor distT="0" distB="0" distL="114300" distR="114300" simplePos="0" relativeHeight="251645952" behindDoc="1" locked="0" layoutInCell="0" allowOverlap="1">
+          <wp:anchor distT="0" distB="0" distL="114300" distR="114300" simplePos="0" relativeHeight="251645952" behindDoc="1" locked="0" layoutInCell="0" allowOverlap="1" wp14:anchorId="09B70498" wp14:editId="4D37FCB5">
             <wp:simplePos x="0" y="0"/>
             <wp:positionH relativeFrom="page">
               <wp:posOffset>457200</wp:posOffset>
@@ -1429,7 +1394,6 @@
                           </a:srgbClr>
                         </a:clrTo>
                       </a:clrChange>
-                      <a:extLst/>
                     </a:blip>
                     <a:srcRect/>
                     <a:stretch>
@@ -1627,7 +1591,7 @@
           <w:szCs w:val="20"/>
         </w:rPr>
         <w:drawing>
-          <wp:anchor distT="0" distB="0" distL="114300" distR="114300" simplePos="0" relativeHeight="251646976" behindDoc="1" locked="0" layoutInCell="0" allowOverlap="1">
+          <wp:anchor distT="0" distB="0" distL="114300" distR="114300" simplePos="0" relativeHeight="251646976" behindDoc="1" locked="0" layoutInCell="0" allowOverlap="1" wp14:anchorId="77E67C26" wp14:editId="6035BA2F">
             <wp:simplePos x="0" y="0"/>
             <wp:positionH relativeFrom="column">
               <wp:posOffset>1228725</wp:posOffset>
@@ -1652,9 +1616,7 @@
                     </pic:cNvPicPr>
                   </pic:nvPicPr>
                   <pic:blipFill>
-                    <a:blip r:embed="rId10">
-                      <a:extLst/>
-                    </a:blip>
+                    <a:blip r:embed="rId10"/>
                     <a:srcRect/>
                     <a:stretch>
                       <a:fillRect/>
@@ -1905,13 +1867,7 @@
         <w:rPr>
           <w:rFonts w:ascii="Arial" w:eastAsia="Arial" w:hAnsi="Arial" w:cs="Arial"/>
         </w:rPr>
-        <w:t xml:space="preserve"> zone. You need to create a master and 3 worker nod</w:t>
-      </w:r>
-      <w:r>
-        <w:rPr>
-          <w:rFonts w:ascii="Arial" w:eastAsia="Arial" w:hAnsi="Arial" w:cs="Arial"/>
-        </w:rPr>
-        <w:t xml:space="preserve">es. Select the default configuration processors </w:t>
+        <w:t xml:space="preserve"> zone. You need to create a master and 3 worker nodes. Select the default configuration processors </w:t>
       </w:r>
       <w:r>
         <w:rPr>
@@ -2007,13 +1963,7 @@
         <w:rPr>
           <w:rFonts w:ascii="Arial" w:eastAsia="Arial" w:hAnsi="Arial" w:cs="Arial"/>
         </w:rPr>
-        <w:t>If you get an error (Figure 6) saying that you’ve exceede</w:t>
-      </w:r>
-      <w:r>
-        <w:rPr>
-          <w:rFonts w:ascii="Arial" w:eastAsia="Arial" w:hAnsi="Arial" w:cs="Arial"/>
-        </w:rPr>
-        <w:t xml:space="preserve">d your quota, reduce the number of worker nodes or choose a Machine Type(for master and worker) with fewer </w:t>
+        <w:t xml:space="preserve">If you get an error (Figure 6) saying that you’ve exceeded your quota, reduce the number of worker nodes or choose a Machine Type(for master and worker) with fewer </w:t>
       </w:r>
       <w:r>
         <w:rPr>
@@ -2041,13 +1991,7 @@
         <w:rPr>
           <w:rFonts w:ascii="Arial" w:eastAsia="Arial" w:hAnsi="Arial" w:cs="Arial"/>
         </w:rPr>
-        <w:t xml:space="preserve"> again. If so, simply follow the instructions in step 2 again. If all goes well your cluster wi</w:t>
-      </w:r>
-      <w:r>
-        <w:rPr>
-          <w:rFonts w:ascii="Arial" w:eastAsia="Arial" w:hAnsi="Arial" w:cs="Arial"/>
-        </w:rPr>
-        <w:t>ll be created in a few minutes.</w:t>
+        <w:t xml:space="preserve"> again. If so, simply follow the instructions in step 2 again. If all goes well your cluster will be created in a few minutes.</w:t>
       </w:r>
     </w:p>
     <w:p>
@@ -2065,7 +2009,7 @@
           <w:szCs w:val="20"/>
         </w:rPr>
         <w:drawing>
-          <wp:anchor distT="0" distB="0" distL="114300" distR="114300" simplePos="0" relativeHeight="251648000" behindDoc="1" locked="0" layoutInCell="0" allowOverlap="1">
+          <wp:anchor distT="0" distB="0" distL="114300" distR="114300" simplePos="0" relativeHeight="251648000" behindDoc="1" locked="0" layoutInCell="0" allowOverlap="1" wp14:anchorId="08348AFF" wp14:editId="62C51E05">
             <wp:simplePos x="0" y="0"/>
             <wp:positionH relativeFrom="column">
               <wp:posOffset>1457325</wp:posOffset>
@@ -2090,9 +2034,7 @@
                     </pic:cNvPicPr>
                   </pic:nvPicPr>
                   <pic:blipFill>
-                    <a:blip r:embed="rId11">
-                      <a:extLst/>
-                    </a:blip>
+                    <a:blip r:embed="rId11"/>
                     <a:srcRect/>
                     <a:stretch>
                       <a:fillRect/>
@@ -2353,9 +2295,8 @@
           <w:sz w:val="20"/>
           <w:szCs w:val="20"/>
         </w:rPr>
-        <w:lastRenderedPageBreak/>
         <w:drawing>
-          <wp:anchor distT="0" distB="0" distL="114300" distR="114300" simplePos="0" relativeHeight="251649024" behindDoc="1" locked="0" layoutInCell="0" allowOverlap="1">
+          <wp:anchor distT="0" distB="0" distL="114300" distR="114300" simplePos="0" relativeHeight="251649024" behindDoc="1" locked="0" layoutInCell="0" allowOverlap="1" wp14:anchorId="3F1D874C" wp14:editId="6ADC5482">
             <wp:simplePos x="0" y="0"/>
             <wp:positionH relativeFrom="page">
               <wp:posOffset>1334135</wp:posOffset>
@@ -2391,7 +2332,6 @@
                           </a:srgbClr>
                         </a:clrTo>
                       </a:clrChange>
-                      <a:extLst/>
                     </a:blip>
                     <a:srcRect/>
                     <a:stretch>
@@ -2805,15 +2745,7 @@
           <w:sz w:val="21"/>
           <w:szCs w:val="21"/>
         </w:rPr>
-        <w:t xml:space="preserve"> </w:t>
-      </w:r>
-      <w:r>
-        <w:rPr>
-          <w:rFonts w:ascii="Arial" w:eastAsia="Arial" w:hAnsi="Arial" w:cs="Arial"/>
-          <w:sz w:val="21"/>
-          <w:szCs w:val="21"/>
-        </w:rPr>
-        <w:t xml:space="preserve">button next to the instance with the </w:t>
+        <w:t xml:space="preserve"> button next to the instance with the </w:t>
       </w:r>
       <w:r>
         <w:rPr>
@@ -2879,7 +2811,7 @@
           <w:szCs w:val="20"/>
         </w:rPr>
         <w:drawing>
-          <wp:anchor distT="0" distB="0" distL="114300" distR="114300" simplePos="0" relativeHeight="251650048" behindDoc="1" locked="0" layoutInCell="0" allowOverlap="1">
+          <wp:anchor distT="0" distB="0" distL="114300" distR="114300" simplePos="0" relativeHeight="251650048" behindDoc="1" locked="0" layoutInCell="0" allowOverlap="1" wp14:anchorId="21A300A1" wp14:editId="055BEEA4">
             <wp:simplePos x="0" y="0"/>
             <wp:positionH relativeFrom="column">
               <wp:posOffset>1933575</wp:posOffset>
@@ -2904,9 +2836,7 @@
                     </pic:cNvPicPr>
                   </pic:nvPicPr>
                   <pic:blipFill>
-                    <a:blip r:embed="rId13">
-                      <a:extLst/>
-                    </a:blip>
+                    <a:blip r:embed="rId13"/>
                     <a:srcRect/>
                     <a:stretch>
                       <a:fillRect/>
@@ -3211,7 +3141,6 @@
         <w:rPr>
           <w:rFonts w:ascii="Arial" w:eastAsia="Arial" w:hAnsi="Arial" w:cs="Arial"/>
         </w:rPr>
-        <w:lastRenderedPageBreak/>
         <w:t xml:space="preserve">Clicking on the </w:t>
       </w:r>
       <w:r>
@@ -3272,11 +3201,27 @@
           <w:rFonts w:ascii="Arial" w:eastAsia="Arial" w:hAnsi="Arial" w:cs="Arial"/>
         </w:rPr>
       </w:pPr>
+      <w:proofErr w:type="spellStart"/>
+      <w:r>
+        <w:t>hadoop</w:t>
+      </w:r>
+      <w:proofErr w:type="spellEnd"/>
+      <w:r>
+        <w:t xml:space="preserve"> fs -</w:t>
+      </w:r>
+      <w:proofErr w:type="spellStart"/>
+      <w:r>
+        <w:t>mkdir</w:t>
+      </w:r>
+      <w:proofErr w:type="spellEnd"/>
+      <w:r>
+        <w:t xml:space="preserve"> -p /user/</w:t>
+      </w:r>
       <w:r>
         <w:rPr>
           <w:rFonts w:ascii="Courier New" w:eastAsia="Courier New" w:hAnsi="Courier New" w:cs="Courier New"/>
         </w:rPr>
-        <w:t>hadoop fs -mkdir -p /user/&lt;your username here&gt;</w:t>
+        <w:t>&lt;your username here&gt;</w:t>
       </w:r>
     </w:p>
     <w:p>
@@ -3306,13 +3251,7 @@
         <w:rPr>
           <w:rFonts w:ascii="Arial" w:eastAsia="Arial" w:hAnsi="Arial" w:cs="Arial"/>
         </w:rPr>
-        <w:t>Set up environmen</w:t>
-      </w:r>
-      <w:r>
-        <w:rPr>
-          <w:rFonts w:ascii="Arial" w:eastAsia="Arial" w:hAnsi="Arial" w:cs="Arial"/>
-        </w:rPr>
-        <w:t>t variables for JAVA and HADOOP_CLASSPATH. Please note that this step has to be done each time you open a new SSH terminal.</w:t>
+        <w:t>Set up environment variables for JAVA and HADOOP_CLASSPATH. Please note that this step has to be done each time you open a new SSH terminal.</w:t>
       </w:r>
     </w:p>
     <w:p>
@@ -3389,14 +3328,10 @@
     </w:p>
     <w:p>
       <w:pPr>
-        <w:numPr>
-          <w:ilvl w:val="1"/>
-          <w:numId w:val="7"/>
-        </w:numPr>
         <w:tabs>
           <w:tab w:val="left" w:pos="1440"/>
         </w:tabs>
-        <w:ind w:left="1440" w:hanging="359"/>
+        <w:ind w:left="1440"/>
         <w:rPr>
           <w:rFonts w:ascii="Arial" w:eastAsia="Arial" w:hAnsi="Arial" w:cs="Arial"/>
         </w:rPr>
@@ -3405,14 +3340,16 @@
         <w:rPr>
           <w:rFonts w:ascii="Courier New" w:eastAsia="Courier New" w:hAnsi="Courier New" w:cs="Courier New"/>
         </w:rPr>
-        <w:t xml:space="preserve">export </w:t>
-      </w:r>
+        <w:t>export HADOOP_CLASSPATH=${JAVA_</w:t>
+      </w:r>
+      <w:proofErr w:type="gramStart"/>
       <w:r>
         <w:rPr>
           <w:rFonts w:ascii="Courier New" w:eastAsia="Courier New" w:hAnsi="Courier New" w:cs="Courier New"/>
         </w:rPr>
-        <w:t>HADOOP_CLASSPATH=${JAVA_HOME}/lib/tools.jar</w:t>
-      </w:r>
+        <w:t>HOME}/lib/tools.jar</w:t>
+      </w:r>
+      <w:proofErr w:type="gramEnd"/>
     </w:p>
     <w:p>
       <w:pPr>
@@ -3485,13 +3422,7 @@
         <w:rPr>
           <w:rFonts w:ascii="Arial" w:eastAsia="Arial" w:hAnsi="Arial" w:cs="Arial"/>
         </w:rPr>
-        <w:t xml:space="preserve"> as highlighted in the imag</w:t>
-      </w:r>
-      <w:r>
-        <w:rPr>
-          <w:rFonts w:ascii="Arial" w:eastAsia="Arial" w:hAnsi="Arial" w:cs="Arial"/>
-        </w:rPr>
-        <w:t>e below.</w:t>
+        <w:t xml:space="preserve"> as highlighted in the image below.</w:t>
       </w:r>
     </w:p>
     <w:p>
@@ -3509,7 +3440,7 @@
           <w:szCs w:val="20"/>
         </w:rPr>
         <w:drawing>
-          <wp:anchor distT="0" distB="0" distL="114300" distR="114300" simplePos="0" relativeHeight="251651072" behindDoc="1" locked="0" layoutInCell="0" allowOverlap="1">
+          <wp:anchor distT="0" distB="0" distL="114300" distR="114300" simplePos="0" relativeHeight="251651072" behindDoc="1" locked="0" layoutInCell="0" allowOverlap="1" wp14:anchorId="32DECE5D" wp14:editId="289F95E3">
             <wp:simplePos x="0" y="0"/>
             <wp:positionH relativeFrom="column">
               <wp:posOffset>459740</wp:posOffset>
@@ -3534,9 +3465,7 @@
                     </pic:cNvPicPr>
                   </pic:nvPicPr>
                   <pic:blipFill>
-                    <a:blip r:embed="rId14">
-                      <a:extLst/>
-                    </a:blip>
+                    <a:blip r:embed="rId14"/>
                     <a:srcRect/>
                     <a:stretch>
                       <a:fillRect/>
@@ -3700,13 +3629,7 @@
         <w:rPr>
           <w:rFonts w:ascii="Arial" w:eastAsia="Arial" w:hAnsi="Arial" w:cs="Arial"/>
         </w:rPr>
-        <w:t xml:space="preserve">If there is no error this implies that your cluster was successfully set up. If you do encounter an error it’s most likely due to a missing environment variable or user home directory not being set up right. Retrace </w:t>
-      </w:r>
-      <w:r>
-        <w:rPr>
-          <w:rFonts w:ascii="Arial" w:eastAsia="Arial" w:hAnsi="Arial" w:cs="Arial"/>
-        </w:rPr>
-        <w:t>steps 1 to 6 to fix this.</w:t>
+        <w:t>If there is no error this implies that your cluster was successfully set up. If you do encounter an error it’s most likely due to a missing environment variable or user home directory not being set up right. Retrace steps 1 to 6 to fix this.</w:t>
       </w:r>
     </w:p>
     <w:p>
@@ -3799,15 +3722,7 @@
           <w:sz w:val="28"/>
           <w:szCs w:val="28"/>
         </w:rPr>
-        <w:t xml:space="preserve"> the billing for the cluster when you are not using it. Leaving it running will cost extra credits. The cluster is billed based on how many hours it is running and not how much data it is processing. So, if you leave the billing enabled overnight on an idl</w:t>
-      </w:r>
-      <w:r>
-        <w:rPr>
-          <w:rFonts w:ascii="Arial" w:eastAsia="Arial" w:hAnsi="Arial" w:cs="Arial"/>
-          <w:sz w:val="28"/>
-          <w:szCs w:val="28"/>
-        </w:rPr>
-        <w:t>e cluster you will still incur significant charges.</w:t>
+        <w:t xml:space="preserve"> the billing for the cluster when you are not using it. Leaving it running will cost extra credits. The cluster is billed based on how many hours it is running and not how much data it is processing. So, if you leave the billing enabled overnight on an idle cluster you will still incur significant charges.</w:t>
       </w:r>
     </w:p>
     <w:p>
@@ -3847,7 +3762,7 @@
           <w:szCs w:val="1"/>
         </w:rPr>
         <w:drawing>
-          <wp:inline distT="0" distB="0" distL="0" distR="0">
+          <wp:inline distT="0" distB="0" distL="0" distR="0" wp14:anchorId="0D45DF9D" wp14:editId="4CA03BB6">
             <wp:extent cx="302895" cy="190500"/>
             <wp:effectExtent l="0" t="0" r="0" b="0"/>
             <wp:docPr id="10" name="Picture 10"/>
@@ -3864,9 +3779,7 @@
                     </pic:cNvPicPr>
                   </pic:nvPicPr>
                   <pic:blipFill>
-                    <a:blip r:embed="rId15">
-                      <a:extLst/>
-                    </a:blip>
+                    <a:blip r:embed="rId15"/>
                     <a:srcRect/>
                     <a:stretch>
                       <a:fillRect/>
@@ -3927,7 +3840,7 @@
           <w:szCs w:val="1"/>
         </w:rPr>
         <w:drawing>
-          <wp:inline distT="0" distB="0" distL="0" distR="0">
+          <wp:inline distT="0" distB="0" distL="0" distR="0" wp14:anchorId="3A1F9F5E" wp14:editId="6A31A25A">
             <wp:extent cx="165100" cy="241300"/>
             <wp:effectExtent l="0" t="0" r="0" b="0"/>
             <wp:docPr id="11" name="Picture 11"/>
@@ -3944,9 +3857,7 @@
                     </pic:cNvPicPr>
                   </pic:nvPicPr>
                   <pic:blipFill>
-                    <a:blip r:embed="rId16">
-                      <a:extLst/>
-                    </a:blip>
+                    <a:blip r:embed="rId16"/>
                     <a:srcRect/>
                     <a:stretch>
                       <a:fillRect/>
@@ -3995,15 +3906,7 @@
           <w:sz w:val="27"/>
           <w:szCs w:val="27"/>
         </w:rPr>
-        <w:t>. Please do this whenever yo</w:t>
-      </w:r>
-      <w:r>
-        <w:rPr>
-          <w:rFonts w:ascii="Arial" w:eastAsia="Arial" w:hAnsi="Arial" w:cs="Arial"/>
-          <w:sz w:val="27"/>
-          <w:szCs w:val="27"/>
-        </w:rPr>
-        <w:t>u are not working on the cluster.</w:t>
+        <w:t>. Please do this whenever you are not working on the cluster.</w:t>
       </w:r>
     </w:p>
     <w:p>
@@ -4252,7 +4155,6 @@
           <w:sz w:val="28"/>
           <w:szCs w:val="28"/>
         </w:rPr>
-        <w:lastRenderedPageBreak/>
         <w:t>Upload Data</w:t>
       </w:r>
       <w:r>
@@ -4341,13 +4243,7 @@
         <w:rPr>
           <w:rFonts w:ascii="Arial" w:eastAsia="Arial" w:hAnsi="Arial" w:cs="Arial"/>
         </w:rPr>
-        <w:t xml:space="preserve"> be placed in a bucket on your Google cloud storage and the Hadoop job will be instructed to rea</w:t>
-      </w:r>
-      <w:r>
-        <w:rPr>
-          <w:rFonts w:ascii="Arial" w:eastAsia="Arial" w:hAnsi="Arial" w:cs="Arial"/>
-        </w:rPr>
-        <w:t>d the input from this bucket.</w:t>
+        <w:t xml:space="preserve"> be placed in a bucket on your Google cloud storage and the Hadoop job will be instructed to read the input from this bucket.</w:t>
       </w:r>
     </w:p>
     <w:p>
@@ -4466,7 +4362,7 @@
           <w:szCs w:val="1"/>
         </w:rPr>
         <w:drawing>
-          <wp:inline distT="0" distB="0" distL="0" distR="0">
+          <wp:inline distT="0" distB="0" distL="0" distR="0" wp14:anchorId="0D2E424C" wp14:editId="42B20ACB">
             <wp:extent cx="304800" cy="190500"/>
             <wp:effectExtent l="0" t="0" r="0" b="0"/>
             <wp:docPr id="12" name="Picture 12"/>
@@ -4483,9 +4379,7 @@
                     </pic:cNvPicPr>
                   </pic:nvPicPr>
                   <pic:blipFill>
-                    <a:blip r:embed="rId15">
-                      <a:extLst/>
-                    </a:blip>
+                    <a:blip r:embed="rId15"/>
                     <a:srcRect/>
                     <a:stretch>
                       <a:fillRect/>
@@ -4514,13 +4408,7 @@
         <w:rPr>
           <w:rFonts w:ascii="Arial" w:eastAsia="Arial" w:hAnsi="Arial" w:cs="Arial"/>
         </w:rPr>
-        <w:t>. Next, locate the address of the</w:t>
-      </w:r>
-      <w:r>
-        <w:rPr>
-          <w:rFonts w:ascii="Arial" w:eastAsia="Arial" w:hAnsi="Arial" w:cs="Arial"/>
-        </w:rPr>
-        <w:t xml:space="preserve"> default </w:t>
+        <w:t xml:space="preserve">. Next, locate the address of the default </w:t>
       </w:r>
       <w:r>
         <w:rPr>
@@ -4548,13 +4436,7 @@
         <w:rPr>
           <w:rFonts w:ascii="Arial" w:eastAsia="Arial" w:hAnsi="Arial" w:cs="Arial"/>
         </w:rPr>
-        <w:t xml:space="preserve"> section t</w:t>
-      </w:r>
-      <w:r>
-        <w:rPr>
-          <w:rFonts w:ascii="Arial" w:eastAsia="Arial" w:hAnsi="Arial" w:cs="Arial"/>
-        </w:rPr>
-        <w:t>o see how to do this.</w:t>
+        <w:t xml:space="preserve"> section to see how to do this.</w:t>
       </w:r>
     </w:p>
     <w:p>
@@ -4570,7 +4452,7 @@
           <w:noProof/>
         </w:rPr>
         <w:drawing>
-          <wp:anchor distT="0" distB="0" distL="114300" distR="114300" simplePos="0" relativeHeight="251652096" behindDoc="1" locked="0" layoutInCell="0" allowOverlap="1">
+          <wp:anchor distT="0" distB="0" distL="114300" distR="114300" simplePos="0" relativeHeight="251652096" behindDoc="1" locked="0" layoutInCell="0" allowOverlap="1" wp14:anchorId="4354D587" wp14:editId="28907655">
             <wp:simplePos x="0" y="0"/>
             <wp:positionH relativeFrom="column">
               <wp:posOffset>457200</wp:posOffset>
@@ -4595,9 +4477,7 @@
                     </pic:cNvPicPr>
                   </pic:nvPicPr>
                   <pic:blipFill>
-                    <a:blip r:embed="rId17">
-                      <a:extLst/>
-                    </a:blip>
+                    <a:blip r:embed="rId17"/>
                     <a:srcRect/>
                     <a:stretch>
                       <a:fillRect/>
@@ -4769,7 +4649,7 @@
           <w:noProof/>
         </w:rPr>
         <w:drawing>
-          <wp:anchor distT="0" distB="0" distL="114300" distR="114300" simplePos="0" relativeHeight="251653120" behindDoc="1" locked="0" layoutInCell="0" allowOverlap="1">
+          <wp:anchor distT="0" distB="0" distL="114300" distR="114300" simplePos="0" relativeHeight="251653120" behindDoc="1" locked="0" layoutInCell="0" allowOverlap="1" wp14:anchorId="49186FFF" wp14:editId="498D70AA">
             <wp:simplePos x="0" y="0"/>
             <wp:positionH relativeFrom="column">
               <wp:posOffset>457200</wp:posOffset>
@@ -4794,9 +4674,7 @@
                     </pic:cNvPicPr>
                   </pic:nvPicPr>
                   <pic:blipFill>
-                    <a:blip r:embed="rId18">
-                      <a:extLst/>
-                    </a:blip>
+                    <a:blip r:embed="rId18"/>
                     <a:srcRect/>
                     <a:stretch>
                       <a:fillRect/>
@@ -4929,14 +4807,7 @@
           <w:rFonts w:ascii="Arial" w:eastAsia="Arial" w:hAnsi="Arial" w:cs="Arial"/>
           <w:color w:val="434343"/>
         </w:rPr>
-        <w:t>Cloud Storage Buc</w:t>
-      </w:r>
-      <w:r>
-        <w:rPr>
-          <w:rFonts w:ascii="Arial" w:eastAsia="Arial" w:hAnsi="Arial" w:cs="Arial"/>
-          <w:color w:val="434343"/>
-        </w:rPr>
-        <w:t>ket.</w:t>
+        <w:t>Cloud Storage Bucket.</w:t>
       </w:r>
     </w:p>
     <w:p>
@@ -5045,13 +4916,7 @@
         <w:rPr>
           <w:rFonts w:ascii="Arial" w:eastAsia="Arial" w:hAnsi="Arial" w:cs="Arial"/>
         </w:rPr>
-        <w:t xml:space="preserve"> place, you need to write the actual code for the job. As of now, Google Cloud </w:t>
-      </w:r>
-      <w:r>
-        <w:rPr>
-          <w:rFonts w:ascii="Arial" w:eastAsia="Arial" w:hAnsi="Arial" w:cs="Arial"/>
-        </w:rPr>
-        <w:t>allows us to submit jobs via the UI, only if they are packaged as a jar file. The following steps are focussed on submitting a job written in Java via the Cloud console UI.</w:t>
+        <w:t xml:space="preserve"> place, you need to write the actual code for the job. As of now, Google Cloud allows us to submit jobs via the UI, only if they are packaged as a jar file. The following steps are focussed on submitting a job written in Java via the Cloud console UI.</w:t>
       </w:r>
     </w:p>
     <w:p>
@@ -5202,13 +5067,7 @@
         <w:rPr>
           <w:rFonts w:ascii="Arial" w:eastAsia="Arial" w:hAnsi="Arial" w:cs="Arial"/>
         </w:rPr>
-        <w:t>The example in the following pages explains a Hadoop word count implementation in detail. It takes one text file as input and returns the wo</w:t>
-      </w:r>
-      <w:r>
-        <w:rPr>
-          <w:rFonts w:ascii="Arial" w:eastAsia="Arial" w:hAnsi="Arial" w:cs="Arial"/>
-        </w:rPr>
-        <w:t>rd count for every word in the file. Refer to the comments in the code for explanation.</w:t>
+        <w:t>The example in the following pages explains a Hadoop word count implementation in detail. It takes one text file as input and returns the word count for every word in the file. Refer to the comments in the code for explanation.</w:t>
       </w:r>
     </w:p>
     <w:p>
@@ -5420,7 +5279,6 @@
           <w:b/>
           <w:bCs/>
         </w:rPr>
-        <w:lastRenderedPageBreak/>
         <w:t>The Mapper Class:</w:t>
       </w:r>
     </w:p>
@@ -5439,7 +5297,7 @@
           <w:szCs w:val="20"/>
         </w:rPr>
         <w:drawing>
-          <wp:anchor distT="0" distB="0" distL="114300" distR="114300" simplePos="0" relativeHeight="251655168" behindDoc="1" locked="0" layoutInCell="0" allowOverlap="1">
+          <wp:anchor distT="0" distB="0" distL="114300" distR="114300" simplePos="0" relativeHeight="251655168" behindDoc="1" locked="0" layoutInCell="0" allowOverlap="1" wp14:anchorId="5227FA3B" wp14:editId="62B7866B">
             <wp:simplePos x="0" y="0"/>
             <wp:positionH relativeFrom="column">
               <wp:posOffset>0</wp:posOffset>
@@ -5464,9 +5322,7 @@
                     </pic:cNvPicPr>
                   </pic:nvPicPr>
                   <pic:blipFill>
-                    <a:blip r:embed="rId19">
-                      <a:extLst/>
-                    </a:blip>
+                    <a:blip r:embed="rId19"/>
                     <a:srcRect/>
                     <a:stretch>
                       <a:fillRect/>
@@ -6132,9 +5988,8 @@
           <w:sz w:val="20"/>
           <w:szCs w:val="20"/>
         </w:rPr>
-        <w:lastRenderedPageBreak/>
         <w:drawing>
-          <wp:anchor distT="0" distB="0" distL="114300" distR="114300" simplePos="0" relativeHeight="251656192" behindDoc="1" locked="0" layoutInCell="0" allowOverlap="1">
+          <wp:anchor distT="0" distB="0" distL="114300" distR="114300" simplePos="0" relativeHeight="251656192" behindDoc="1" locked="0" layoutInCell="0" allowOverlap="1" wp14:anchorId="35ACA0AC" wp14:editId="3A9CAC3E">
             <wp:simplePos x="0" y="0"/>
             <wp:positionH relativeFrom="page">
               <wp:posOffset>457200</wp:posOffset>
@@ -6170,7 +6025,6 @@
                           </a:srgbClr>
                         </a:clrTo>
                       </a:clrChange>
-                      <a:extLst/>
                     </a:blip>
                     <a:srcRect/>
                     <a:stretch>
@@ -6414,7 +6268,7 @@
           <w:szCs w:val="20"/>
         </w:rPr>
         <w:drawing>
-          <wp:anchor distT="0" distB="0" distL="114300" distR="114300" simplePos="0" relativeHeight="251657216" behindDoc="1" locked="0" layoutInCell="0" allowOverlap="1">
+          <wp:anchor distT="0" distB="0" distL="114300" distR="114300" simplePos="0" relativeHeight="251657216" behindDoc="1" locked="0" layoutInCell="0" allowOverlap="1" wp14:anchorId="2788A47C" wp14:editId="401AFA58">
             <wp:simplePos x="0" y="0"/>
             <wp:positionH relativeFrom="column">
               <wp:posOffset>0</wp:posOffset>
@@ -6439,9 +6293,7 @@
                     </pic:cNvPicPr>
                   </pic:nvPicPr>
                   <pic:blipFill>
-                    <a:blip r:embed="rId21">
-                      <a:extLst/>
-                    </a:blip>
+                    <a:blip r:embed="rId21"/>
                     <a:srcRect/>
                     <a:stretch>
                       <a:fillRect/>
@@ -6783,7 +6635,7 @@
           <w:szCs w:val="20"/>
         </w:rPr>
         <w:drawing>
-          <wp:anchor distT="0" distB="0" distL="114300" distR="114300" simplePos="0" relativeHeight="251658240" behindDoc="1" locked="0" layoutInCell="0" allowOverlap="1">
+          <wp:anchor distT="0" distB="0" distL="114300" distR="114300" simplePos="0" relativeHeight="251658240" behindDoc="1" locked="0" layoutInCell="0" allowOverlap="1" wp14:anchorId="6602DEE1" wp14:editId="172D4092">
             <wp:simplePos x="0" y="0"/>
             <wp:positionH relativeFrom="column">
               <wp:posOffset>1868170</wp:posOffset>
@@ -6808,9 +6660,7 @@
                     </pic:cNvPicPr>
                   </pic:nvPicPr>
                   <pic:blipFill>
-                    <a:blip r:embed="rId22">
-                      <a:extLst/>
-                    </a:blip>
+                    <a:blip r:embed="rId22"/>
                     <a:srcRect/>
                     <a:stretch>
                       <a:fillRect/>
@@ -6932,7 +6782,6 @@
         <w:rPr>
           <w:rFonts w:ascii="Arial" w:eastAsia="Arial" w:hAnsi="Arial" w:cs="Arial"/>
         </w:rPr>
-        <w:lastRenderedPageBreak/>
         <w:t>.</w:t>
       </w:r>
     </w:p>
@@ -6985,13 +6834,7 @@
         <w:rPr>
           <w:rFonts w:ascii="Arial" w:eastAsia="Arial" w:hAnsi="Arial" w:cs="Arial"/>
         </w:rPr>
-        <w:t xml:space="preserve"> editors that come pre-installed on the master node. You can test your code on the cluster itself. Be sure to use the development data while testing the code. You are expected to wr</w:t>
-      </w:r>
-      <w:r>
-        <w:rPr>
-          <w:rFonts w:ascii="Arial" w:eastAsia="Arial" w:hAnsi="Arial" w:cs="Arial"/>
-        </w:rPr>
-        <w:t xml:space="preserve">ite a simple Hadoop job. </w:t>
+        <w:t xml:space="preserve"> editors that come pre-installed on the master node. You can test your code on the cluster itself. Be sure to use the development data while testing the code. You are expected to write a simple Hadoop job. </w:t>
       </w:r>
     </w:p>
     <w:p>
@@ -7063,13 +6906,7 @@
         <w:rPr>
           <w:rFonts w:ascii="Arial" w:eastAsia="Arial" w:hAnsi="Arial" w:cs="Arial"/>
         </w:rPr>
-        <w:t>Now that your code for the job is ready we’ll need to run it. The Google Cloud console requires us to upload a Map-Reduce job as a jar file. In the following example the Mapper and Reducer are in the same fi</w:t>
-      </w:r>
-      <w:r>
-        <w:rPr>
-          <w:rFonts w:ascii="Arial" w:eastAsia="Arial" w:hAnsi="Arial" w:cs="Arial"/>
-        </w:rPr>
-        <w:t xml:space="preserve">le called </w:t>
+        <w:t xml:space="preserve">Now that your code for the job is ready we’ll need to run it. The Google Cloud console requires us to upload a Map-Reduce job as a jar file. In the following example the Mapper and Reducer are in the same file called </w:t>
       </w:r>
       <w:r>
         <w:rPr>
@@ -7141,23 +6978,49 @@
     </w:p>
     <w:p>
       <w:pPr>
-        <w:numPr>
-          <w:ilvl w:val="0"/>
-          <w:numId w:val="13"/>
-        </w:numPr>
         <w:tabs>
           <w:tab w:val="left" w:pos="1440"/>
         </w:tabs>
-        <w:ind w:left="1440" w:hanging="359"/>
-        <w:rPr>
-          <w:rFonts w:ascii="Arial" w:eastAsia="Arial" w:hAnsi="Arial" w:cs="Arial"/>
-        </w:rPr>
-      </w:pPr>
+        <w:ind w:left="1440"/>
+        <w:rPr>
+          <w:rFonts w:ascii="Arial" w:eastAsia="Arial" w:hAnsi="Arial" w:cs="Arial"/>
+        </w:rPr>
+      </w:pPr>
+      <w:proofErr w:type="spellStart"/>
       <w:r>
         <w:rPr>
           <w:rFonts w:ascii="Courier New" w:eastAsia="Courier New" w:hAnsi="Courier New" w:cs="Courier New"/>
         </w:rPr>
-        <w:t>hadoop com.sun.tools.javac.Main InvertedIndexJob.java</w:t>
+        <w:t>hadoop</w:t>
+      </w:r>
+      <w:proofErr w:type="spellEnd"/>
+      <w:r>
+        <w:rPr>
+          <w:rFonts w:ascii="Courier New" w:eastAsia="Courier New" w:hAnsi="Courier New" w:cs="Courier New"/>
+        </w:rPr>
+        <w:t xml:space="preserve"> </w:t>
+      </w:r>
+      <w:proofErr w:type="spellStart"/>
+      <w:proofErr w:type="gramStart"/>
+      <w:r>
+        <w:rPr>
+          <w:rFonts w:ascii="Courier New" w:eastAsia="Courier New" w:hAnsi="Courier New" w:cs="Courier New"/>
+        </w:rPr>
+        <w:t>com.sun.tools</w:t>
+      </w:r>
+      <w:proofErr w:type="gramEnd"/>
+      <w:r>
+        <w:rPr>
+          <w:rFonts w:ascii="Courier New" w:eastAsia="Courier New" w:hAnsi="Courier New" w:cs="Courier New"/>
+        </w:rPr>
+        <w:t>.javac.Main</w:t>
+      </w:r>
+      <w:proofErr w:type="spellEnd"/>
+      <w:r>
+        <w:rPr>
+          <w:rFonts w:ascii="Courier New" w:eastAsia="Courier New" w:hAnsi="Courier New" w:cs="Courier New"/>
+        </w:rPr>
+        <w:t xml:space="preserve"> InvertedIndex.java</w:t>
       </w:r>
     </w:p>
     <w:p>
@@ -7201,31 +7064,7 @@
         <w:rPr>
           <w:rFonts w:ascii="Courier New" w:eastAsia="Courier New" w:hAnsi="Courier New" w:cs="Courier New"/>
         </w:rPr>
-        <w:t xml:space="preserve">Note: InvertedIndexJob.java uses or overrides a deprecated </w:t>
-      </w:r>
-      <w:r>
-        <w:rPr>
-          <w:rFonts w:ascii="Courier New" w:eastAsia="Courier New" w:hAnsi="Courier New" w:cs="Courier New"/>
-        </w:rPr>
-        <w:t>A</w:t>
-      </w:r>
-      <w:r>
-        <w:rPr>
-          <w:rFonts w:ascii="Courier New" w:eastAsia="Courier New" w:hAnsi="Courier New" w:cs="Courier New"/>
-        </w:rPr>
-        <w:t>P</w:t>
-      </w:r>
-      <w:r>
-        <w:rPr>
-          <w:rFonts w:ascii="Courier New" w:eastAsia="Courier New" w:hAnsi="Courier New" w:cs="Courier New"/>
-        </w:rPr>
-        <w:t>I</w:t>
-      </w:r>
-      <w:r>
-        <w:rPr>
-          <w:rFonts w:ascii="Courier New" w:eastAsia="Courier New" w:hAnsi="Courier New" w:cs="Courier New"/>
-        </w:rPr>
-        <w:t>.</w:t>
+        <w:t>Note: InvertedIndexJob.java uses or overrides a deprecated API.</w:t>
       </w:r>
     </w:p>
     <w:p>
@@ -7272,14 +7111,10 @@
     </w:p>
     <w:p>
       <w:pPr>
-        <w:numPr>
-          <w:ilvl w:val="0"/>
-          <w:numId w:val="14"/>
-        </w:numPr>
         <w:tabs>
           <w:tab w:val="left" w:pos="1440"/>
         </w:tabs>
-        <w:ind w:left="1440" w:hanging="359"/>
+        <w:ind w:left="1440"/>
         <w:rPr>
           <w:rFonts w:ascii="Arial" w:eastAsia="Arial" w:hAnsi="Arial" w:cs="Arial"/>
         </w:rPr>
@@ -7834,7 +7669,6 @@
           <w:sz w:val="28"/>
           <w:szCs w:val="28"/>
         </w:rPr>
-        <w:lastRenderedPageBreak/>
         <w:t>Submitting the Hadoop job to your cluster</w:t>
       </w:r>
     </w:p>
@@ -7917,13 +7751,7 @@
         <w:rPr>
           <w:rFonts w:ascii="Arial" w:eastAsia="Arial" w:hAnsi="Arial" w:cs="Arial"/>
         </w:rPr>
-        <w:t xml:space="preserve">From the </w:t>
-      </w:r>
-      <w:r>
-        <w:rPr>
-          <w:rFonts w:ascii="Arial" w:eastAsia="Arial" w:hAnsi="Arial" w:cs="Arial"/>
-        </w:rPr>
-        <w:t>command line on the master node.</w:t>
+        <w:t>From the command line on the master node.</w:t>
       </w:r>
     </w:p>
     <w:p>
@@ -7954,23 +7782,7 @@
             <w:color w:val="1155CC"/>
             <w:u w:val="single"/>
           </w:rPr>
-          <w:t>he</w:t>
-        </w:r>
-        <w:r>
-          <w:rPr>
-            <w:rFonts w:ascii="Arial" w:eastAsia="Arial" w:hAnsi="Arial" w:cs="Arial"/>
-            <w:color w:val="1155CC"/>
-            <w:u w:val="single"/>
-          </w:rPr>
-          <w:t>r</w:t>
-        </w:r>
-        <w:r>
-          <w:rPr>
-            <w:rFonts w:ascii="Arial" w:eastAsia="Arial" w:hAnsi="Arial" w:cs="Arial"/>
-            <w:color w:val="1155CC"/>
-            <w:u w:val="single"/>
-          </w:rPr>
-          <w:t>e</w:t>
+          <w:t>here</w:t>
         </w:r>
       </w:hyperlink>
     </w:p>
@@ -8052,13 +7864,7 @@
         <w:rPr>
           <w:rFonts w:ascii="Arial" w:eastAsia="Arial" w:hAnsi="Arial" w:cs="Arial"/>
         </w:rPr>
-        <w:t>Go to the “Jobs” section in the left navigation bar of th</w:t>
-      </w:r>
-      <w:r>
-        <w:rPr>
-          <w:rFonts w:ascii="Arial" w:eastAsia="Arial" w:hAnsi="Arial" w:cs="Arial"/>
-        </w:rPr>
-        <w:t>e Dataproc page and click on “</w:t>
+        <w:t>Go to the “Jobs” section in the left navigation bar of the Dataproc page and click on “</w:t>
       </w:r>
       <w:r>
         <w:rPr>
@@ -8090,7 +7896,7 @@
           <w:szCs w:val="20"/>
         </w:rPr>
         <w:drawing>
-          <wp:anchor distT="0" distB="0" distL="114300" distR="114300" simplePos="0" relativeHeight="251663360" behindDoc="1" locked="0" layoutInCell="0" allowOverlap="1">
+          <wp:anchor distT="0" distB="0" distL="114300" distR="114300" simplePos="0" relativeHeight="251663360" behindDoc="1" locked="0" layoutInCell="0" allowOverlap="1" wp14:anchorId="3E12EAEB" wp14:editId="76CB16F4">
             <wp:simplePos x="0" y="0"/>
             <wp:positionH relativeFrom="column">
               <wp:posOffset>316865</wp:posOffset>
@@ -8115,9 +7921,7 @@
                     </pic:cNvPicPr>
                   </pic:nvPicPr>
                   <pic:blipFill>
-                    <a:blip r:embed="rId24">
-                      <a:extLst/>
-                    </a:blip>
+                    <a:blip r:embed="rId24"/>
                     <a:srcRect/>
                     <a:stretch>
                       <a:fillRect/>
@@ -8404,7 +8208,6 @@
           <w:bCs/>
           <w:color w:val="434343"/>
         </w:rPr>
-        <w:lastRenderedPageBreak/>
         <w:t>Figure 12</w:t>
       </w:r>
       <w:r>
@@ -8510,15 +8313,7 @@
           <w:b/>
           <w:bCs/>
         </w:rPr>
-        <w:t xml:space="preserve">Job </w:t>
-      </w:r>
-      <w:r>
-        <w:rPr>
-          <w:rFonts w:ascii="Arial" w:eastAsia="Arial" w:hAnsi="Arial" w:cs="Arial"/>
-          <w:b/>
-          <w:bCs/>
-        </w:rPr>
-        <w:t>Type</w:t>
+        <w:t>Job Type</w:t>
       </w:r>
       <w:r>
         <w:rPr>
@@ -8693,13 +8488,7 @@
         <w:rPr>
           <w:rFonts w:ascii="Arial" w:eastAsia="Arial" w:hAnsi="Arial" w:cs="Arial"/>
         </w:rPr>
-        <w:t xml:space="preserve">: </w:t>
-      </w:r>
-      <w:r>
-        <w:rPr>
-          <w:rFonts w:ascii="Arial" w:eastAsia="Arial" w:hAnsi="Arial" w:cs="Arial"/>
-        </w:rPr>
-        <w:t>Path to the input data you uploaded</w:t>
+        <w:t>: Path to the input data you uploaded</w:t>
       </w:r>
     </w:p>
     <w:p>
@@ -8813,7 +8602,7 @@
           <w:szCs w:val="20"/>
         </w:rPr>
         <w:drawing>
-          <wp:anchor distT="0" distB="0" distL="114300" distR="114300" simplePos="0" relativeHeight="251664384" behindDoc="1" locked="0" layoutInCell="0" allowOverlap="1">
+          <wp:anchor distT="0" distB="0" distL="114300" distR="114300" simplePos="0" relativeHeight="251664384" behindDoc="1" locked="0" layoutInCell="0" allowOverlap="1" wp14:anchorId="683C89D2" wp14:editId="75802ECD">
             <wp:simplePos x="0" y="0"/>
             <wp:positionH relativeFrom="column">
               <wp:posOffset>685165</wp:posOffset>
@@ -8838,9 +8627,7 @@
                     </pic:cNvPicPr>
                   </pic:nvPicPr>
                   <pic:blipFill>
-                    <a:blip r:embed="rId25">
-                      <a:extLst/>
-                    </a:blip>
+                    <a:blip r:embed="rId25"/>
                     <a:srcRect/>
                     <a:stretch>
                       <a:fillRect/>
@@ -9250,7 +9037,7 @@
           <w:szCs w:val="20"/>
         </w:rPr>
         <w:drawing>
-          <wp:anchor distT="0" distB="0" distL="114300" distR="114300" simplePos="0" relativeHeight="251665408" behindDoc="1" locked="0" layoutInCell="0" allowOverlap="1">
+          <wp:anchor distT="0" distB="0" distL="114300" distR="114300" simplePos="0" relativeHeight="251665408" behindDoc="1" locked="0" layoutInCell="0" allowOverlap="1" wp14:anchorId="519075CB" wp14:editId="2E03C863">
             <wp:simplePos x="0" y="0"/>
             <wp:positionH relativeFrom="column">
               <wp:posOffset>-228600</wp:posOffset>
@@ -9275,9 +9062,7 @@
                     </pic:cNvPicPr>
                   </pic:nvPicPr>
                   <pic:blipFill>
-                    <a:blip r:embed="rId26">
-                      <a:extLst/>
-                    </a:blip>
+                    <a:blip r:embed="rId26"/>
                     <a:srcRect/>
                     <a:stretch>
                       <a:fillRect/>
@@ -9449,7 +9234,6 @@
           <w:szCs w:val="28"/>
           <w:u w:val="single"/>
         </w:rPr>
-        <w:lastRenderedPageBreak/>
         <w:t>NOTE</w:t>
       </w:r>
       <w:r>
@@ -9561,7 +9345,7 @@
           <w:szCs w:val="20"/>
         </w:rPr>
         <w:drawing>
-          <wp:anchor distT="0" distB="0" distL="114300" distR="114300" simplePos="0" relativeHeight="251666432" behindDoc="1" locked="0" layoutInCell="0" allowOverlap="1">
+          <wp:anchor distT="0" distB="0" distL="114300" distR="114300" simplePos="0" relativeHeight="251666432" behindDoc="1" locked="0" layoutInCell="0" allowOverlap="1" wp14:anchorId="622B370F" wp14:editId="2EEC2406">
             <wp:simplePos x="0" y="0"/>
             <wp:positionH relativeFrom="column">
               <wp:posOffset>0</wp:posOffset>
@@ -9586,9 +9370,7 @@
                     </pic:cNvPicPr>
                   </pic:nvPicPr>
                   <pic:blipFill>
-                    <a:blip r:embed="rId27">
-                      <a:extLst/>
-                    </a:blip>
+                    <a:blip r:embed="rId27"/>
                     <a:srcRect/>
                     <a:stretch>
                       <a:fillRect/>
@@ -9910,13 +9692,7 @@
         <w:rPr>
           <w:rFonts w:ascii="Arial" w:eastAsia="Arial" w:hAnsi="Arial" w:cs="Arial"/>
         </w:rPr>
-        <w:t>. You need to submit this log along with the java code. You need to do this only for the job you run on the full data. No need to submit the logs for the dev_da</w:t>
-      </w:r>
-      <w:r>
-        <w:rPr>
-          <w:rFonts w:ascii="Arial" w:eastAsia="Arial" w:hAnsi="Arial" w:cs="Arial"/>
-        </w:rPr>
-        <w:t>ta.</w:t>
+        <w:t>. You need to submit this log along with the java code. You need to do this only for the job you run on the full data. No need to submit the logs for the dev_data.</w:t>
       </w:r>
     </w:p>
     <w:p>
@@ -9995,13 +9771,7 @@
         <w:rPr>
           <w:rFonts w:ascii="Arial" w:eastAsia="Arial" w:hAnsi="Arial" w:cs="Arial"/>
         </w:rPr>
-        <w:t xml:space="preserve">To merge the output </w:t>
-      </w:r>
-      <w:r>
-        <w:rPr>
-          <w:rFonts w:ascii="Arial" w:eastAsia="Arial" w:hAnsi="Arial" w:cs="Arial"/>
-        </w:rPr>
-        <w:t>files, run the following command in the master nodes command line(SSH)</w:t>
+        <w:t>To merge the output files, run the following command in the master nodes command line(SSH)</w:t>
       </w:r>
     </w:p>
     <w:p>
@@ -10256,13 +10026,7 @@
               <w:rPr>
                 <w:rFonts w:ascii="Arial" w:eastAsia="Arial" w:hAnsi="Arial" w:cs="Arial"/>
               </w:rPr>
-              <w:t>For example to search</w:t>
-            </w:r>
-            <w:r>
-              <w:rPr>
-                <w:rFonts w:ascii="Arial" w:eastAsia="Arial" w:hAnsi="Arial" w:cs="Arial"/>
-              </w:rPr>
-              <w:t xml:space="preserve"> for “</w:t>
+              <w:t>For example to search for “</w:t>
             </w:r>
             <w:r>
               <w:rPr>
@@ -10519,13 +10283,7 @@
         <w:rPr>
           <w:rFonts w:ascii="Arial" w:eastAsia="Arial" w:hAnsi="Arial" w:cs="Arial"/>
         </w:rPr>
-        <w:t xml:space="preserve">We need to disable billing for the project (where the cluster was created) when we are not running the job to </w:t>
-      </w:r>
-      <w:r>
-        <w:rPr>
-          <w:rFonts w:ascii="Arial" w:eastAsia="Arial" w:hAnsi="Arial" w:cs="Arial"/>
-        </w:rPr>
-        <w:t>save some credits. Follow the steps below to disable and enable the billing for your project:</w:t>
+        <w:t>We need to disable billing for the project (where the cluster was created) when we are not running the job to save some credits. Follow the steps below to disable and enable the billing for your project:</w:t>
       </w:r>
     </w:p>
     <w:p>
@@ -10591,7 +10349,7 @@
           <w:szCs w:val="1"/>
         </w:rPr>
         <w:drawing>
-          <wp:inline distT="0" distB="0" distL="0" distR="0">
+          <wp:inline distT="0" distB="0" distL="0" distR="0" wp14:anchorId="342ED166" wp14:editId="0323FA05">
             <wp:extent cx="302895" cy="190500"/>
             <wp:effectExtent l="0" t="0" r="0" b="0"/>
             <wp:docPr id="28" name="Picture 28"/>
@@ -10608,9 +10366,7 @@
                     </pic:cNvPicPr>
                   </pic:nvPicPr>
                   <pic:blipFill>
-                    <a:blip r:embed="rId15">
-                      <a:extLst/>
-                    </a:blip>
+                    <a:blip r:embed="rId15"/>
                     <a:srcRect/>
                     <a:stretch>
                       <a:fillRect/>
@@ -10697,13 +10453,7 @@
         <w:rPr>
           <w:rFonts w:ascii="Arial" w:eastAsia="Arial" w:hAnsi="Arial" w:cs="Arial"/>
         </w:rPr>
-        <w:t>Click on Disable billing for the project you created.(See scr</w:t>
-      </w:r>
-      <w:r>
-        <w:rPr>
-          <w:rFonts w:ascii="Arial" w:eastAsia="Arial" w:hAnsi="Arial" w:cs="Arial"/>
-        </w:rPr>
-        <w:t>eenshot below)</w:t>
+        <w:t>Click on Disable billing for the project you created.(See screenshot below)</w:t>
       </w:r>
     </w:p>
     <w:p>
@@ -10757,7 +10507,7 @@
           <w:szCs w:val="20"/>
         </w:rPr>
         <w:drawing>
-          <wp:anchor distT="0" distB="0" distL="114300" distR="114300" simplePos="0" relativeHeight="251667456" behindDoc="1" locked="0" layoutInCell="0" allowOverlap="1">
+          <wp:anchor distT="0" distB="0" distL="114300" distR="114300" simplePos="0" relativeHeight="251667456" behindDoc="1" locked="0" layoutInCell="0" allowOverlap="1" wp14:anchorId="163B3BA1" wp14:editId="796B509A">
             <wp:simplePos x="0" y="0"/>
             <wp:positionH relativeFrom="column">
               <wp:posOffset>114300</wp:posOffset>
@@ -10782,9 +10532,7 @@
                     </pic:cNvPicPr>
                   </pic:nvPicPr>
                   <pic:blipFill rotWithShape="1">
-                    <a:blip r:embed="rId28">
-                      <a:extLst/>
-                    </a:blip>
+                    <a:blip r:embed="rId28"/>
                     <a:srcRect t="8976" r="198"/>
                     <a:stretch/>
                   </pic:blipFill>
@@ -11159,7 +10907,7 @@
           <w:szCs w:val="20"/>
         </w:rPr>
         <w:drawing>
-          <wp:anchor distT="0" distB="0" distL="114300" distR="114300" simplePos="0" relativeHeight="251668480" behindDoc="1" locked="0" layoutInCell="0" allowOverlap="1">
+          <wp:anchor distT="0" distB="0" distL="114300" distR="114300" simplePos="0" relativeHeight="251668480" behindDoc="1" locked="0" layoutInCell="0" allowOverlap="1" wp14:anchorId="25000EDF" wp14:editId="0E473C49">
             <wp:simplePos x="0" y="0"/>
             <wp:positionH relativeFrom="column">
               <wp:posOffset>456565</wp:posOffset>
@@ -11184,9 +10932,7 @@
                     </pic:cNvPicPr>
                   </pic:nvPicPr>
                   <pic:blipFill rotWithShape="1">
-                    <a:blip r:embed="rId29">
-                      <a:extLst/>
-                    </a:blip>
+                    <a:blip r:embed="rId29"/>
                     <a:srcRect l="-1" t="10851" r="-283"/>
                     <a:stretch/>
                   </pic:blipFill>
@@ -11460,7 +11206,6 @@
           <w:b/>
           <w:bCs/>
         </w:rPr>
-        <w:lastRenderedPageBreak/>
         <w:t>Option 2:</w:t>
       </w:r>
     </w:p>
@@ -11492,13 +11237,7 @@
         <w:rPr>
           <w:rFonts w:ascii="Arial" w:eastAsia="Arial" w:hAnsi="Arial" w:cs="Arial"/>
         </w:rPr>
-        <w:t xml:space="preserve">Navigate to the Dataproc section. You will see a screen similar to the figure </w:t>
-      </w:r>
-      <w:r>
-        <w:rPr>
-          <w:rFonts w:ascii="Arial" w:eastAsia="Arial" w:hAnsi="Arial" w:cs="Arial"/>
-        </w:rPr>
-        <w:t>below. Click on Enable billing.</w:t>
+        <w:t>Navigate to the Dataproc section. You will see a screen similar to the figure below. Click on Enable billing.</w:t>
       </w:r>
     </w:p>
     <w:p>
@@ -11516,7 +11255,7 @@
           <w:szCs w:val="20"/>
         </w:rPr>
         <w:drawing>
-          <wp:anchor distT="0" distB="0" distL="114300" distR="114300" simplePos="0" relativeHeight="251669504" behindDoc="1" locked="0" layoutInCell="0" allowOverlap="1">
+          <wp:anchor distT="0" distB="0" distL="114300" distR="114300" simplePos="0" relativeHeight="251669504" behindDoc="1" locked="0" layoutInCell="0" allowOverlap="1" wp14:anchorId="5DE063A1" wp14:editId="045B10A7">
             <wp:simplePos x="0" y="0"/>
             <wp:positionH relativeFrom="column">
               <wp:posOffset>212090</wp:posOffset>
@@ -11541,9 +11280,7 @@
                     </pic:cNvPicPr>
                   </pic:nvPicPr>
                   <pic:blipFill>
-                    <a:blip r:embed="rId30">
-                      <a:extLst/>
-                    </a:blip>
+                    <a:blip r:embed="rId30"/>
                     <a:srcRect/>
                     <a:stretch>
                       <a:fillRect/>
@@ -11749,25 +11486,7 @@
           <w:sz w:val="28"/>
           <w:szCs w:val="28"/>
         </w:rPr>
-        <w:t xml:space="preserve">in the cluster don’t start by themselves. We need to manually start the VMs. In the VM Instances </w:t>
-      </w:r>
-      <w:r>
-        <w:rPr>
-          <w:rFonts w:ascii="Arial" w:eastAsia="Arial" w:hAnsi="Arial" w:cs="Arial"/>
-          <w:color w:val="000000"/>
-          <w:sz w:val="28"/>
-          <w:szCs w:val="28"/>
-        </w:rPr>
-        <w:t xml:space="preserve">section of the Cluster you might see all the VM’s of the cluster disabled (See Figure 18). To enable the VM Instances, navigate to the Compute Engine section. Select all the instances corresponding to the cluster you created and click on the START button. </w:t>
-      </w:r>
-      <w:r>
-        <w:rPr>
-          <w:rFonts w:ascii="Arial" w:eastAsia="Arial" w:hAnsi="Arial" w:cs="Arial"/>
-          <w:color w:val="000000"/>
-          <w:sz w:val="28"/>
-          <w:szCs w:val="28"/>
-        </w:rPr>
-        <w:t>Once activated navigate back to the Dataproc section to resume working on the cluster.</w:t>
+        <w:t>in the cluster don’t start by themselves. We need to manually start the VMs. In the VM Instances section of the Cluster you might see all the VM’s of the cluster disabled (See Figure 18). To enable the VM Instances, navigate to the Compute Engine section. Select all the instances corresponding to the cluster you created and click on the START button. Once activated navigate back to the Dataproc section to resume working on the cluster.</w:t>
       </w:r>
     </w:p>
     <w:p>
@@ -11785,7 +11504,7 @@
           <w:szCs w:val="20"/>
         </w:rPr>
         <w:drawing>
-          <wp:anchor distT="0" distB="0" distL="114300" distR="114300" simplePos="0" relativeHeight="251670528" behindDoc="1" locked="0" layoutInCell="0" allowOverlap="1">
+          <wp:anchor distT="0" distB="0" distL="114300" distR="114300" simplePos="0" relativeHeight="251670528" behindDoc="1" locked="0" layoutInCell="0" allowOverlap="1" wp14:anchorId="349A7F21" wp14:editId="260BF220">
             <wp:simplePos x="0" y="0"/>
             <wp:positionH relativeFrom="column">
               <wp:posOffset>0</wp:posOffset>
@@ -11810,9 +11529,7 @@
                     </pic:cNvPicPr>
                   </pic:nvPicPr>
                   <pic:blipFill>
-                    <a:blip r:embed="rId31">
-                      <a:extLst/>
-                    </a:blip>
+                    <a:blip r:embed="rId31"/>
                     <a:srcRect/>
                     <a:stretch>
                       <a:fillRect/>
@@ -12080,13 +11797,7 @@
         <w:rPr>
           <w:rFonts w:ascii="Arial" w:eastAsia="Arial" w:hAnsi="Arial" w:cs="Arial"/>
         </w:rPr>
-        <w:t xml:space="preserve">To check how much you’ve been charged for your cluster, </w:t>
-      </w:r>
-      <w:r>
-        <w:rPr>
-          <w:rFonts w:ascii="Arial" w:eastAsia="Arial" w:hAnsi="Arial" w:cs="Arial"/>
-        </w:rPr>
-        <w:t>navigate to the Billing section and click on the project name in the Overview section (see Figure 19 &amp; 20). We suggest you check this section at least once every 24 hours.</w:t>
+        <w:t>To check how much you’ve been charged for your cluster, navigate to the Billing section and click on the project name in the Overview section (see Figure 19 &amp; 20). We suggest you check this section at least once every 24 hours.</w:t>
       </w:r>
     </w:p>
     <w:p>
@@ -12212,9 +11923,8 @@
           <w:sz w:val="20"/>
           <w:szCs w:val="20"/>
         </w:rPr>
-        <w:lastRenderedPageBreak/>
         <w:drawing>
-          <wp:anchor distT="0" distB="0" distL="114300" distR="114300" simplePos="0" relativeHeight="251671552" behindDoc="1" locked="0" layoutInCell="0" allowOverlap="1">
+          <wp:anchor distT="0" distB="0" distL="114300" distR="114300" simplePos="0" relativeHeight="251671552" behindDoc="1" locked="0" layoutInCell="0" allowOverlap="1" wp14:anchorId="33548700" wp14:editId="4CCBC884">
             <wp:simplePos x="0" y="0"/>
             <wp:positionH relativeFrom="page">
               <wp:posOffset>1047750</wp:posOffset>
@@ -12250,7 +11960,6 @@
                           </a:srgbClr>
                         </a:clrTo>
                       </a:clrChange>
-                      <a:extLst/>
                     </a:blip>
                     <a:srcRect t="8277" r="1307"/>
                     <a:stretch/>
@@ -12454,7 +12163,7 @@
           <w:szCs w:val="20"/>
         </w:rPr>
         <w:drawing>
-          <wp:anchor distT="0" distB="0" distL="114300" distR="114300" simplePos="0" relativeHeight="251672576" behindDoc="1" locked="0" layoutInCell="0" allowOverlap="1">
+          <wp:anchor distT="0" distB="0" distL="114300" distR="114300" simplePos="0" relativeHeight="251672576" behindDoc="1" locked="0" layoutInCell="0" allowOverlap="1" wp14:anchorId="40D84EAA" wp14:editId="454E9A03">
             <wp:simplePos x="0" y="0"/>
             <wp:positionH relativeFrom="column">
               <wp:posOffset>304800</wp:posOffset>
@@ -12479,9 +12188,7 @@
                     </pic:cNvPicPr>
                   </pic:nvPicPr>
                   <pic:blipFill>
-                    <a:blip r:embed="rId33">
-                      <a:extLst/>
-                    </a:blip>
+                    <a:blip r:embed="rId33"/>
                     <a:srcRect/>
                     <a:stretch>
                       <a:fillRect/>
@@ -12753,8 +12460,6 @@
           <w:szCs w:val="20"/>
         </w:rPr>
       </w:pPr>
-      <w:bookmarkStart w:id="16" w:name="_GoBack"/>
-      <w:bookmarkEnd w:id="16"/>
     </w:p>
     <w:p>
       <w:pPr>
@@ -12928,8 +12633,8 @@
           <w:szCs w:val="20"/>
         </w:rPr>
       </w:pPr>
-      <w:bookmarkStart w:id="17" w:name="page17"/>
-      <w:bookmarkEnd w:id="17"/>
+      <w:bookmarkStart w:id="16" w:name="page17"/>
+      <w:bookmarkEnd w:id="16"/>
     </w:p>
     <w:sectPr>
       <w:pgSz w:w="12240" w:h="15840"/>
@@ -14315,7 +14020,7 @@
     </w:rPrDefault>
     <w:pPrDefault/>
   </w:docDefaults>
-  <w:latentStyles w:defLockedState="0" w:defUIPriority="99" w:defSemiHidden="0" w:defUnhideWhenUsed="0" w:defQFormat="0" w:count="375">
+  <w:latentStyles w:defLockedState="0" w:defUIPriority="99" w:defSemiHidden="0" w:defUnhideWhenUsed="0" w:defQFormat="0" w:count="376">
     <w:lsdException w:name="Normal" w:uiPriority="0" w:qFormat="1"/>
     <w:lsdException w:name="heading 1" w:uiPriority="9" w:qFormat="1"/>
     <w:lsdException w:name="heading 2" w:semiHidden="1" w:uiPriority="9" w:unhideWhenUsed="1" w:qFormat="1"/>
@@ -14421,7 +14126,6 @@
     <w:lsdException w:name="HTML Sample" w:semiHidden="1" w:unhideWhenUsed="1"/>
     <w:lsdException w:name="HTML Typewriter" w:semiHidden="1" w:unhideWhenUsed="1"/>
     <w:lsdException w:name="HTML Variable" w:semiHidden="1" w:unhideWhenUsed="1"/>
-    <w:lsdException w:name="Normal Table" w:semiHidden="1" w:unhideWhenUsed="1"/>
     <w:lsdException w:name="annotation subject" w:semiHidden="1" w:unhideWhenUsed="1"/>
     <w:lsdException w:name="No List" w:semiHidden="1" w:unhideWhenUsed="1"/>
     <w:lsdException w:name="Outline List 1" w:semiHidden="1" w:unhideWhenUsed="1"/>
@@ -14468,10 +14172,8 @@
     <w:lsdException w:name="Table Subtle 2" w:semiHidden="1" w:unhideWhenUsed="1"/>
     <w:lsdException w:name="Table Web 1" w:semiHidden="1" w:unhideWhenUsed="1"/>
     <w:lsdException w:name="Table Web 2" w:semiHidden="1" w:unhideWhenUsed="1"/>
-    <w:lsdException w:name="Table Web 3" w:semiHidden="1" w:unhideWhenUsed="1"/>
     <w:lsdException w:name="Balloon Text" w:semiHidden="1" w:unhideWhenUsed="1"/>
-    <w:lsdException w:name="Table Grid" w:semiHidden="1" w:uiPriority="59" w:unhideWhenUsed="1"/>
-    <w:lsdException w:name="Table Theme" w:semiHidden="1" w:unhideWhenUsed="1"/>
+    <w:lsdException w:name="Table Grid" w:uiPriority="59"/>
     <w:lsdException w:name="Placeholder Text" w:semiHidden="1"/>
     <w:lsdException w:name="No Spacing" w:uiPriority="1" w:qFormat="1"/>
     <w:lsdException w:name="Light Shading" w:uiPriority="60"/>
@@ -14691,6 +14393,7 @@
     <w:lsdException w:name="Smart Hyperlink" w:semiHidden="1" w:unhideWhenUsed="1"/>
     <w:lsdException w:name="Hashtag" w:semiHidden="1" w:unhideWhenUsed="1"/>
     <w:lsdException w:name="Unresolved Mention" w:semiHidden="1" w:unhideWhenUsed="1"/>
+    <w:lsdException w:name="Smart Link" w:semiHidden="1" w:unhideWhenUsed="1"/>
   </w:latentStyles>
   <w:style w:type="paragraph" w:default="1" w:styleId="Normal">
     <w:name w:val="Normal"/>
@@ -14699,7 +14402,6 @@
   <w:style w:type="character" w:default="1" w:styleId="DefaultParagraphFont">
     <w:name w:val="Default Paragraph Font"/>
     <w:uiPriority w:val="1"/>
-    <w:semiHidden/>
     <w:unhideWhenUsed/>
   </w:style>
   <w:style w:type="table" w:default="1" w:styleId="TableNormal">

</xml_diff>